<commit_message>
Corrects problems list in header section of CN1-S2-97-98-HW6.
</commit_message>
<xml_diff>
--- a/Homeworks/S2-97-98/CN1-S2-97-98-HW6.docx
+++ b/Homeworks/S2-97-98/CN1-S2-97-98-HW6.docx
@@ -1775,8 +1775,6 @@
       <w:r>
         <w:t>IP</w:t>
       </w:r>
-      <w:bookmarkStart w:id="0" w:name="_GoBack"/>
-      <w:bookmarkEnd w:id="0"/>
       <w:r>
         <w:rPr>
           <w:rFonts w:hint="cs"/>
@@ -5399,6 +5397,268 @@
                               </w:p>
                             </w:tc>
                           </w:tr>
+                          <w:tr>
+                            <w:trPr>
+                              <w:trHeight w:hRule="exact" w:val="242"/>
+                            </w:trPr>
+                            <w:tc>
+                              <w:tcPr>
+                                <w:tcW w:w="590" w:type="dxa"/>
+                                <w:vAlign w:val="center"/>
+                              </w:tcPr>
+                              <w:p>
+                                <w:pPr>
+                                  <w:spacing w:after="0" w:line="216" w:lineRule="auto"/>
+                                  <w:suppressOverlap/>
+                                  <w:jc w:val="center"/>
+                                  <w:rPr>
+                                    <w:rFonts w:hint="cs"/>
+                                    <w:b/>
+                                    <w:bCs/>
+                                    <w:sz w:val="20"/>
+                                    <w:szCs w:val="20"/>
+                                    <w:rtl/>
+                                    <w:lang w:bidi="fa-IR"/>
+                                  </w:rPr>
+                                </w:pPr>
+                                <w:r>
+                                  <w:rPr>
+                                    <w:rFonts w:hint="cs"/>
+                                    <w:b/>
+                                    <w:bCs/>
+                                    <w:sz w:val="20"/>
+                                    <w:szCs w:val="20"/>
+                                    <w:rtl/>
+                                    <w:lang w:bidi="fa-IR"/>
+                                  </w:rPr>
+                                  <w:t>۹</w:t>
+                                </w:r>
+                              </w:p>
+                            </w:tc>
+                            <w:tc>
+                              <w:tcPr>
+                                <w:tcW w:w="716" w:type="dxa"/>
+                                <w:tcBorders>
+                                  <w:right w:val="single" w:sz="4" w:space="0" w:color="auto"/>
+                                </w:tcBorders>
+                                <w:vAlign w:val="center"/>
+                              </w:tcPr>
+                              <w:p>
+                                <w:pPr>
+                                  <w:spacing w:after="0" w:line="216" w:lineRule="auto"/>
+                                  <w:suppressOverlap/>
+                                  <w:jc w:val="center"/>
+                                  <w:rPr>
+                                    <w:b/>
+                                    <w:bCs/>
+                                    <w:sz w:val="18"/>
+                                    <w:szCs w:val="18"/>
+                                    <w:rtl/>
+                                  </w:rPr>
+                                </w:pPr>
+                              </w:p>
+                            </w:tc>
+                            <w:tc>
+                              <w:tcPr>
+                                <w:tcW w:w="1796" w:type="dxa"/>
+                                <w:tcBorders>
+                                  <w:top w:val="nil"/>
+                                  <w:left w:val="single" w:sz="4" w:space="0" w:color="auto"/>
+                                  <w:bottom w:val="nil"/>
+                                  <w:right w:val="single" w:sz="4" w:space="0" w:color="auto"/>
+                                </w:tcBorders>
+                                <w:vAlign w:val="center"/>
+                              </w:tcPr>
+                              <w:p>
+                                <w:pPr>
+                                  <w:spacing w:after="0" w:line="216" w:lineRule="auto"/>
+                                  <w:suppressOverlap/>
+                                  <w:jc w:val="center"/>
+                                  <w:rPr>
+                                    <w:b/>
+                                    <w:bCs/>
+                                    <w:sz w:val="18"/>
+                                    <w:szCs w:val="18"/>
+                                    <w:rtl/>
+                                  </w:rPr>
+                                </w:pPr>
+                              </w:p>
+                            </w:tc>
+                          </w:tr>
+                          <w:tr>
+                            <w:trPr>
+                              <w:trHeight w:hRule="exact" w:val="242"/>
+                            </w:trPr>
+                            <w:tc>
+                              <w:tcPr>
+                                <w:tcW w:w="590" w:type="dxa"/>
+                                <w:vAlign w:val="center"/>
+                              </w:tcPr>
+                              <w:p>
+                                <w:pPr>
+                                  <w:spacing w:after="0" w:line="216" w:lineRule="auto"/>
+                                  <w:suppressOverlap/>
+                                  <w:jc w:val="center"/>
+                                  <w:rPr>
+                                    <w:rFonts w:hint="cs"/>
+                                    <w:b/>
+                                    <w:bCs/>
+                                    <w:sz w:val="20"/>
+                                    <w:szCs w:val="20"/>
+                                    <w:rtl/>
+                                  </w:rPr>
+                                </w:pPr>
+                                <w:r>
+                                  <w:rPr>
+                                    <w:rFonts w:hint="cs"/>
+                                    <w:b/>
+                                    <w:bCs/>
+                                    <w:sz w:val="20"/>
+                                    <w:szCs w:val="20"/>
+                                    <w:rtl/>
+                                  </w:rPr>
+                                  <w:t>‍۱۰</w:t>
+                                </w:r>
+                              </w:p>
+                            </w:tc>
+                            <w:tc>
+                              <w:tcPr>
+                                <w:tcW w:w="716" w:type="dxa"/>
+                                <w:tcBorders>
+                                  <w:right w:val="single" w:sz="4" w:space="0" w:color="auto"/>
+                                </w:tcBorders>
+                                <w:vAlign w:val="center"/>
+                              </w:tcPr>
+                              <w:p>
+                                <w:pPr>
+                                  <w:spacing w:after="0" w:line="216" w:lineRule="auto"/>
+                                  <w:suppressOverlap/>
+                                  <w:jc w:val="center"/>
+                                  <w:rPr>
+                                    <w:b/>
+                                    <w:bCs/>
+                                    <w:sz w:val="18"/>
+                                    <w:szCs w:val="18"/>
+                                    <w:rtl/>
+                                  </w:rPr>
+                                </w:pPr>
+                              </w:p>
+                            </w:tc>
+                            <w:tc>
+                              <w:tcPr>
+                                <w:tcW w:w="1796" w:type="dxa"/>
+                                <w:tcBorders>
+                                  <w:top w:val="nil"/>
+                                  <w:left w:val="single" w:sz="4" w:space="0" w:color="auto"/>
+                                  <w:bottom w:val="nil"/>
+                                  <w:right w:val="single" w:sz="4" w:space="0" w:color="auto"/>
+                                </w:tcBorders>
+                                <w:vAlign w:val="center"/>
+                              </w:tcPr>
+                              <w:p>
+                                <w:pPr>
+                                  <w:spacing w:after="0" w:line="216" w:lineRule="auto"/>
+                                  <w:suppressOverlap/>
+                                  <w:jc w:val="center"/>
+                                  <w:rPr>
+                                    <w:b/>
+                                    <w:bCs/>
+                                    <w:sz w:val="18"/>
+                                    <w:szCs w:val="18"/>
+                                    <w:rtl/>
+                                  </w:rPr>
+                                </w:pPr>
+                              </w:p>
+                            </w:tc>
+                          </w:tr>
+                          <w:tr>
+                            <w:trPr>
+                              <w:trHeight w:hRule="exact" w:val="242"/>
+                            </w:trPr>
+                            <w:tc>
+                              <w:tcPr>
+                                <w:tcW w:w="590" w:type="dxa"/>
+                                <w:vAlign w:val="center"/>
+                              </w:tcPr>
+                              <w:p>
+                                <w:pPr>
+                                  <w:spacing w:after="0" w:line="216" w:lineRule="auto"/>
+                                  <w:suppressOverlap/>
+                                  <w:jc w:val="center"/>
+                                  <w:rPr>
+                                    <w:rFonts w:hint="cs"/>
+                                    <w:b/>
+                                    <w:bCs/>
+                                    <w:sz w:val="20"/>
+                                    <w:szCs w:val="20"/>
+                                    <w:rtl/>
+                                  </w:rPr>
+                                </w:pPr>
+                                <w:r>
+                                  <w:rPr>
+                                    <w:rFonts w:hint="cs"/>
+                                    <w:b/>
+                                    <w:bCs/>
+                                    <w:sz w:val="20"/>
+                                    <w:szCs w:val="20"/>
+                                    <w:rtl/>
+                                  </w:rPr>
+                                  <w:t>۱۱</w:t>
+                                </w:r>
+                                <w:bookmarkStart w:id="0" w:name="_GoBack"/>
+                                <w:bookmarkEnd w:id="0"/>
+                              </w:p>
+                            </w:tc>
+                            <w:tc>
+                              <w:tcPr>
+                                <w:tcW w:w="716" w:type="dxa"/>
+                                <w:tcBorders>
+                                  <w:right w:val="single" w:sz="4" w:space="0" w:color="auto"/>
+                                </w:tcBorders>
+                                <w:vAlign w:val="center"/>
+                              </w:tcPr>
+                              <w:p>
+                                <w:pPr>
+                                  <w:spacing w:after="0" w:line="216" w:lineRule="auto"/>
+                                  <w:suppressOverlap/>
+                                  <w:jc w:val="center"/>
+                                  <w:rPr>
+                                    <w:b/>
+                                    <w:bCs/>
+                                    <w:sz w:val="18"/>
+                                    <w:szCs w:val="18"/>
+                                    <w:rtl/>
+                                  </w:rPr>
+                                </w:pPr>
+                              </w:p>
+                            </w:tc>
+                            <w:tc>
+                              <w:tcPr>
+                                <w:tcW w:w="1796" w:type="dxa"/>
+                                <w:tcBorders>
+                                  <w:top w:val="nil"/>
+                                  <w:left w:val="single" w:sz="4" w:space="0" w:color="auto"/>
+                                  <w:bottom w:val="nil"/>
+                                  <w:right w:val="single" w:sz="4" w:space="0" w:color="auto"/>
+                                </w:tcBorders>
+                                <w:vAlign w:val="center"/>
+                              </w:tcPr>
+                              <w:p>
+                                <w:pPr>
+                                  <w:spacing w:after="0" w:line="216" w:lineRule="auto"/>
+                                  <w:suppressOverlap/>
+                                  <w:jc w:val="center"/>
+                                  <w:rPr>
+                                    <w:b/>
+                                    <w:bCs/>
+                                    <w:sz w:val="18"/>
+                                    <w:szCs w:val="18"/>
+                                    <w:rtl/>
+                                  </w:rPr>
+                                </w:pPr>
+                              </w:p>
+                            </w:tc>
+                          </w:tr>
                         </w:tbl>
                         <w:p/>
                       </w:txbxContent>
@@ -5660,6 +5920,268 @@
                             </w:rPr>
                             <w:t>۸</w:t>
                           </w:r>
+                        </w:p>
+                      </w:tc>
+                      <w:tc>
+                        <w:tcPr>
+                          <w:tcW w:w="716" w:type="dxa"/>
+                          <w:tcBorders>
+                            <w:right w:val="single" w:sz="4" w:space="0" w:color="auto"/>
+                          </w:tcBorders>
+                          <w:vAlign w:val="center"/>
+                        </w:tcPr>
+                        <w:p>
+                          <w:pPr>
+                            <w:spacing w:after="0" w:line="216" w:lineRule="auto"/>
+                            <w:suppressOverlap/>
+                            <w:jc w:val="center"/>
+                            <w:rPr>
+                              <w:b/>
+                              <w:bCs/>
+                              <w:sz w:val="18"/>
+                              <w:szCs w:val="18"/>
+                              <w:rtl/>
+                            </w:rPr>
+                          </w:pPr>
+                        </w:p>
+                      </w:tc>
+                      <w:tc>
+                        <w:tcPr>
+                          <w:tcW w:w="1796" w:type="dxa"/>
+                          <w:tcBorders>
+                            <w:top w:val="nil"/>
+                            <w:left w:val="single" w:sz="4" w:space="0" w:color="auto"/>
+                            <w:bottom w:val="nil"/>
+                            <w:right w:val="single" w:sz="4" w:space="0" w:color="auto"/>
+                          </w:tcBorders>
+                          <w:vAlign w:val="center"/>
+                        </w:tcPr>
+                        <w:p>
+                          <w:pPr>
+                            <w:spacing w:after="0" w:line="216" w:lineRule="auto"/>
+                            <w:suppressOverlap/>
+                            <w:jc w:val="center"/>
+                            <w:rPr>
+                              <w:b/>
+                              <w:bCs/>
+                              <w:sz w:val="18"/>
+                              <w:szCs w:val="18"/>
+                              <w:rtl/>
+                            </w:rPr>
+                          </w:pPr>
+                        </w:p>
+                      </w:tc>
+                    </w:tr>
+                    <w:tr>
+                      <w:trPr>
+                        <w:trHeight w:hRule="exact" w:val="242"/>
+                      </w:trPr>
+                      <w:tc>
+                        <w:tcPr>
+                          <w:tcW w:w="590" w:type="dxa"/>
+                          <w:vAlign w:val="center"/>
+                        </w:tcPr>
+                        <w:p>
+                          <w:pPr>
+                            <w:spacing w:after="0" w:line="216" w:lineRule="auto"/>
+                            <w:suppressOverlap/>
+                            <w:jc w:val="center"/>
+                            <w:rPr>
+                              <w:rFonts w:hint="cs"/>
+                              <w:b/>
+                              <w:bCs/>
+                              <w:sz w:val="20"/>
+                              <w:szCs w:val="20"/>
+                              <w:rtl/>
+                              <w:lang w:bidi="fa-IR"/>
+                            </w:rPr>
+                          </w:pPr>
+                          <w:r>
+                            <w:rPr>
+                              <w:rFonts w:hint="cs"/>
+                              <w:b/>
+                              <w:bCs/>
+                              <w:sz w:val="20"/>
+                              <w:szCs w:val="20"/>
+                              <w:rtl/>
+                              <w:lang w:bidi="fa-IR"/>
+                            </w:rPr>
+                            <w:t>۹</w:t>
+                          </w:r>
+                        </w:p>
+                      </w:tc>
+                      <w:tc>
+                        <w:tcPr>
+                          <w:tcW w:w="716" w:type="dxa"/>
+                          <w:tcBorders>
+                            <w:right w:val="single" w:sz="4" w:space="0" w:color="auto"/>
+                          </w:tcBorders>
+                          <w:vAlign w:val="center"/>
+                        </w:tcPr>
+                        <w:p>
+                          <w:pPr>
+                            <w:spacing w:after="0" w:line="216" w:lineRule="auto"/>
+                            <w:suppressOverlap/>
+                            <w:jc w:val="center"/>
+                            <w:rPr>
+                              <w:b/>
+                              <w:bCs/>
+                              <w:sz w:val="18"/>
+                              <w:szCs w:val="18"/>
+                              <w:rtl/>
+                            </w:rPr>
+                          </w:pPr>
+                        </w:p>
+                      </w:tc>
+                      <w:tc>
+                        <w:tcPr>
+                          <w:tcW w:w="1796" w:type="dxa"/>
+                          <w:tcBorders>
+                            <w:top w:val="nil"/>
+                            <w:left w:val="single" w:sz="4" w:space="0" w:color="auto"/>
+                            <w:bottom w:val="nil"/>
+                            <w:right w:val="single" w:sz="4" w:space="0" w:color="auto"/>
+                          </w:tcBorders>
+                          <w:vAlign w:val="center"/>
+                        </w:tcPr>
+                        <w:p>
+                          <w:pPr>
+                            <w:spacing w:after="0" w:line="216" w:lineRule="auto"/>
+                            <w:suppressOverlap/>
+                            <w:jc w:val="center"/>
+                            <w:rPr>
+                              <w:b/>
+                              <w:bCs/>
+                              <w:sz w:val="18"/>
+                              <w:szCs w:val="18"/>
+                              <w:rtl/>
+                            </w:rPr>
+                          </w:pPr>
+                        </w:p>
+                      </w:tc>
+                    </w:tr>
+                    <w:tr>
+                      <w:trPr>
+                        <w:trHeight w:hRule="exact" w:val="242"/>
+                      </w:trPr>
+                      <w:tc>
+                        <w:tcPr>
+                          <w:tcW w:w="590" w:type="dxa"/>
+                          <w:vAlign w:val="center"/>
+                        </w:tcPr>
+                        <w:p>
+                          <w:pPr>
+                            <w:spacing w:after="0" w:line="216" w:lineRule="auto"/>
+                            <w:suppressOverlap/>
+                            <w:jc w:val="center"/>
+                            <w:rPr>
+                              <w:rFonts w:hint="cs"/>
+                              <w:b/>
+                              <w:bCs/>
+                              <w:sz w:val="20"/>
+                              <w:szCs w:val="20"/>
+                              <w:rtl/>
+                            </w:rPr>
+                          </w:pPr>
+                          <w:r>
+                            <w:rPr>
+                              <w:rFonts w:hint="cs"/>
+                              <w:b/>
+                              <w:bCs/>
+                              <w:sz w:val="20"/>
+                              <w:szCs w:val="20"/>
+                              <w:rtl/>
+                            </w:rPr>
+                            <w:t>‍۱۰</w:t>
+                          </w:r>
+                        </w:p>
+                      </w:tc>
+                      <w:tc>
+                        <w:tcPr>
+                          <w:tcW w:w="716" w:type="dxa"/>
+                          <w:tcBorders>
+                            <w:right w:val="single" w:sz="4" w:space="0" w:color="auto"/>
+                          </w:tcBorders>
+                          <w:vAlign w:val="center"/>
+                        </w:tcPr>
+                        <w:p>
+                          <w:pPr>
+                            <w:spacing w:after="0" w:line="216" w:lineRule="auto"/>
+                            <w:suppressOverlap/>
+                            <w:jc w:val="center"/>
+                            <w:rPr>
+                              <w:b/>
+                              <w:bCs/>
+                              <w:sz w:val="18"/>
+                              <w:szCs w:val="18"/>
+                              <w:rtl/>
+                            </w:rPr>
+                          </w:pPr>
+                        </w:p>
+                      </w:tc>
+                      <w:tc>
+                        <w:tcPr>
+                          <w:tcW w:w="1796" w:type="dxa"/>
+                          <w:tcBorders>
+                            <w:top w:val="nil"/>
+                            <w:left w:val="single" w:sz="4" w:space="0" w:color="auto"/>
+                            <w:bottom w:val="nil"/>
+                            <w:right w:val="single" w:sz="4" w:space="0" w:color="auto"/>
+                          </w:tcBorders>
+                          <w:vAlign w:val="center"/>
+                        </w:tcPr>
+                        <w:p>
+                          <w:pPr>
+                            <w:spacing w:after="0" w:line="216" w:lineRule="auto"/>
+                            <w:suppressOverlap/>
+                            <w:jc w:val="center"/>
+                            <w:rPr>
+                              <w:b/>
+                              <w:bCs/>
+                              <w:sz w:val="18"/>
+                              <w:szCs w:val="18"/>
+                              <w:rtl/>
+                            </w:rPr>
+                          </w:pPr>
+                        </w:p>
+                      </w:tc>
+                    </w:tr>
+                    <w:tr>
+                      <w:trPr>
+                        <w:trHeight w:hRule="exact" w:val="242"/>
+                      </w:trPr>
+                      <w:tc>
+                        <w:tcPr>
+                          <w:tcW w:w="590" w:type="dxa"/>
+                          <w:vAlign w:val="center"/>
+                        </w:tcPr>
+                        <w:p>
+                          <w:pPr>
+                            <w:spacing w:after="0" w:line="216" w:lineRule="auto"/>
+                            <w:suppressOverlap/>
+                            <w:jc w:val="center"/>
+                            <w:rPr>
+                              <w:rFonts w:hint="cs"/>
+                              <w:b/>
+                              <w:bCs/>
+                              <w:sz w:val="20"/>
+                              <w:szCs w:val="20"/>
+                              <w:rtl/>
+                            </w:rPr>
+                          </w:pPr>
+                          <w:r>
+                            <w:rPr>
+                              <w:rFonts w:hint="cs"/>
+                              <w:b/>
+                              <w:bCs/>
+                              <w:sz w:val="20"/>
+                              <w:szCs w:val="20"/>
+                              <w:rtl/>
+                            </w:rPr>
+                            <w:t>۱۱</w:t>
+                          </w:r>
+                          <w:bookmarkStart w:id="1" w:name="_GoBack"/>
+                          <w:bookmarkEnd w:id="1"/>
                         </w:p>
                       </w:tc>
                       <w:tc>
@@ -7723,7 +8245,7 @@
         <v:path o:extrusionok="f" gradientshapeok="t" o:connecttype="rect"/>
         <o:lock v:ext="edit" aspectratio="t"/>
       </v:shapetype>
-      <v:shape id="_x0000_i1032" type="#_x0000_t75" style="width:11.25pt;height:11.25pt" o:bullet="t">
+      <v:shape id="_x0000_i1027" type="#_x0000_t75" style="width:11.25pt;height:11.25pt" o:bullet="t">
         <v:imagedata r:id="rId1" o:title="mso4629"/>
       </v:shape>
     </w:pict>
@@ -13076,7 +13598,7 @@
 </file>
 
 <file path=customXml/itemProps1.xml><?xml version="1.0" encoding="utf-8"?>
-<ds:datastoreItem xmlns:ds="http://schemas.openxmlformats.org/officeDocument/2006/customXml" ds:itemID="{F1BF7259-3052-43EC-B51A-842629C36C69}">
+<ds:datastoreItem xmlns:ds="http://schemas.openxmlformats.org/officeDocument/2006/customXml" ds:itemID="{D42550B4-6F8D-4FDE-9B86-E901F28F1F81}">
   <ds:schemaRefs>
     <ds:schemaRef ds:uri="http://schemas.openxmlformats.org/officeDocument/2006/bibliography"/>
   </ds:schemaRefs>

</xml_diff>

<commit_message>
Corrects issues of CN1-S2-97-98-HW6.
</commit_message>
<xml_diff>
--- a/Homeworks/S2-97-98/CN1-S2-97-98-HW6.docx
+++ b/Homeworks/S2-97-98/CN1-S2-97-98-HW6.docx
@@ -1232,21 +1232,10 @@
         <w:rPr>
           <w:rtl/>
         </w:rPr>
-        <w:t xml:space="preserve"> سرورها</w:t>
-      </w:r>
-      <w:r>
-        <w:rPr>
-          <w:rFonts w:hint="cs"/>
-          <w:rtl/>
-        </w:rPr>
-        <w:t>یی</w:t>
-      </w:r>
-      <w:r>
-        <w:rPr>
-          <w:rtl/>
-        </w:rPr>
-        <w:t xml:space="preserve"> زمان</w:t>
-      </w:r>
+        <w:t xml:space="preserve"> سرورها زمان</w:t>
+      </w:r>
+      <w:bookmarkStart w:id="0" w:name="_GoBack"/>
+      <w:bookmarkEnd w:id="0"/>
       <w:r>
         <w:rPr>
           <w:rFonts w:hint="cs"/>
@@ -5412,7 +5401,6 @@
                                   <w:suppressOverlap/>
                                   <w:jc w:val="center"/>
                                   <w:rPr>
-                                    <w:rFonts w:hint="cs"/>
                                     <w:b/>
                                     <w:bCs/>
                                     <w:sz w:val="20"/>
@@ -5500,7 +5488,6 @@
                                   <w:suppressOverlap/>
                                   <w:jc w:val="center"/>
                                   <w:rPr>
-                                    <w:rFonts w:hint="cs"/>
                                     <w:b/>
                                     <w:bCs/>
                                     <w:sz w:val="20"/>
@@ -5586,7 +5573,6 @@
                                   <w:suppressOverlap/>
                                   <w:jc w:val="center"/>
                                   <w:rPr>
-                                    <w:rFonts w:hint="cs"/>
                                     <w:b/>
                                     <w:bCs/>
                                     <w:sz w:val="20"/>
@@ -5605,8 +5591,6 @@
                                   </w:rPr>
                                   <w:t>۱۱</w:t>
                                 </w:r>
-                                <w:bookmarkStart w:id="0" w:name="_GoBack"/>
-                                <w:bookmarkEnd w:id="0"/>
                               </w:p>
                             </w:tc>
                             <w:tc>
@@ -5987,7 +5971,6 @@
                             <w:suppressOverlap/>
                             <w:jc w:val="center"/>
                             <w:rPr>
-                              <w:rFonts w:hint="cs"/>
                               <w:b/>
                               <w:bCs/>
                               <w:sz w:val="20"/>
@@ -6075,7 +6058,6 @@
                             <w:suppressOverlap/>
                             <w:jc w:val="center"/>
                             <w:rPr>
-                              <w:rFonts w:hint="cs"/>
                               <w:b/>
                               <w:bCs/>
                               <w:sz w:val="20"/>
@@ -6161,7 +6143,6 @@
                             <w:suppressOverlap/>
                             <w:jc w:val="center"/>
                             <w:rPr>
-                              <w:rFonts w:hint="cs"/>
                               <w:b/>
                               <w:bCs/>
                               <w:sz w:val="20"/>
@@ -6180,8 +6161,6 @@
                             </w:rPr>
                             <w:t>۱۱</w:t>
                           </w:r>
-                          <w:bookmarkStart w:id="1" w:name="_GoBack"/>
-                          <w:bookmarkEnd w:id="1"/>
                         </w:p>
                       </w:tc>
                       <w:tc>
@@ -13598,7 +13577,7 @@
 </file>
 
 <file path=customXml/itemProps1.xml><?xml version="1.0" encoding="utf-8"?>
-<ds:datastoreItem xmlns:ds="http://schemas.openxmlformats.org/officeDocument/2006/customXml" ds:itemID="{D42550B4-6F8D-4FDE-9B86-E901F28F1F81}">
+<ds:datastoreItem xmlns:ds="http://schemas.openxmlformats.org/officeDocument/2006/customXml" ds:itemID="{FFC08153-9CA9-4A06-85CE-368FBDABD5C3}">
   <ds:schemaRefs>
     <ds:schemaRef ds:uri="http://schemas.openxmlformats.org/officeDocument/2006/bibliography"/>
   </ds:schemaRefs>

</xml_diff>